<commit_message>
Enhance AI case info extraction and document generation
- Add document_title and filename generation by AI
- Add multiple_plaintiffs, multiple_defendants, multiple_propounding_parties,
  multiple_responding_parties boolean fields for template logic
- Add propounding_party_or_parties template variable
- Extract propounding_party and responding_party literally from RFP document
- Update download filename format to yyyy.mm.dd + AI-generated filename
- Fix frontend to use server-provided filename instead of hardcoding
- Update Word template with new variables

🤖 Generated with [Claude Code](https://claude.com/claude-code)

Co-Authored-By: Claude Opus 4.5 <noreply@anthropic.com>
</commit_message>
<xml_diff>
--- a/templates/word/rfp_template.docx
+++ b/templates/word/rfp_template.docx
@@ -105,7 +105,15 @@
           <w:iCs/>
           <w:szCs w:val="28"/>
         </w:rPr>
-        <w:t>Attorneys for Plaintiff</w:t>
+        <w:t xml:space="preserve">Attorneys for </w:t>
+      </w:r>
+      <w:r>
+        <w:rPr>
+          <w:i/>
+          <w:iCs/>
+          <w:szCs w:val="28"/>
+        </w:rPr>
+        <w:t>{{ "Plaintiffs" if multiple_plaintiffs else "Plaintiff" }}</w:t>
       </w:r>
     </w:p>
     <w:p>
@@ -129,12 +137,14 @@
         <w:jc w:val="center"/>
         <w:rPr>
           <w:b/>
+          <w:caps/>
           <w:szCs w:val="20"/>
         </w:rPr>
       </w:pPr>
       <w:r>
         <w:rPr>
           <w:b/>
+          <w:caps/>
           <w:szCs w:val="20"/>
         </w:rPr>
         <w:t>{{court_name}}</w:t>
@@ -224,7 +234,18 @@
                 <w:szCs w:val="28"/>
               </w:rPr>
               <w:tab/>
-              <w:t>Plaintiff,</w:t>
+            </w:r>
+            <w:r>
+              <w:rPr>
+                <w:szCs w:val="28"/>
+              </w:rPr>
+              <w:t>{{ "Plaintiffs" if multiple_plaintiffs else "Plaintiff" }}</w:t>
+            </w:r>
+            <w:r>
+              <w:rPr>
+                <w:szCs w:val="28"/>
+              </w:rPr>
+              <w:t>,</w:t>
             </w:r>
           </w:p>
           <w:p>
@@ -434,23 +455,7 @@
                     <w:bCs/>
                     <w:szCs w:val="20"/>
                   </w:rPr>
-                  <w:t>PLAINTIFF {{client_name}} RESPONSES TO {{requesting_party}}</w:t>
-                </w:r>
-                <w:r>
-                  <w:rPr>
-                    <w:b/>
-                    <w:bCs/>
-                    <w:szCs w:val="20"/>
-                  </w:rPr>
-                  <w:t xml:space="preserve"> </w:t>
-                </w:r>
-                <w:r>
-                  <w:rPr>
-                    <w:b/>
-                    <w:bCs/>
-                    <w:szCs w:val="20"/>
-                  </w:rPr>
-                  <w:t>REQUEST FOR PRODUCTION (SET ONE)</w:t>
+                  <w:t>{{document_title}}</w:t>
                 </w:r>
               </w:sdtContent>
             </w:sdt>
@@ -509,13 +514,25 @@
         <w:rPr>
           <w:szCs w:val="20"/>
         </w:rPr>
-        <w:t xml:space="preserve">Plaintiff, </w:t>
+        <w:t>{{</w:t>
       </w:r>
       <w:r>
         <w:rPr>
           <w:szCs w:val="20"/>
         </w:rPr>
-        <w:t>{{client_name}}</w:t>
+        <w:t>responding_part</w:t>
+      </w:r>
+      <w:r>
+        <w:rPr>
+          <w:szCs w:val="20"/>
+        </w:rPr>
+        <w:t>y</w:t>
+      </w:r>
+      <w:r>
+        <w:rPr>
+          <w:szCs w:val="20"/>
+        </w:rPr>
+        <w:t>}}</w:t>
       </w:r>
     </w:p>
     <w:p>
@@ -551,7 +568,19 @@
         <w:rPr>
           <w:szCs w:val="20"/>
         </w:rPr>
-        <w:t>Defendant, City of San Bernardino</w:t>
+        <w:t>{{propounding_party</w:t>
+      </w:r>
+      <w:r>
+        <w:rPr>
+          <w:szCs w:val="20"/>
+        </w:rPr>
+        <w:t>_or_parties</w:t>
+      </w:r>
+      <w:r>
+        <w:rPr>
+          <w:szCs w:val="20"/>
+        </w:rPr>
+        <w:t>}}</w:t>
       </w:r>
     </w:p>
     <w:p>
@@ -593,7 +622,12 @@
           <w:szCs w:val="20"/>
         </w:rPr>
         <w:tab/>
-        <w:t>One (1)</w:t>
+      </w:r>
+      <w:r>
+        <w:rPr>
+          <w:szCs w:val="20"/>
+        </w:rPr>
+        <w:t>{{set_number}}</w:t>
       </w:r>
     </w:p>
     <w:p>
@@ -617,25 +651,25 @@
         <w:rPr>
           <w:szCs w:val="20"/>
         </w:rPr>
-        <w:t xml:space="preserve">Plaintiff, </w:t>
+        <w:t>{</w:t>
       </w:r>
       <w:r>
         <w:rPr>
           <w:szCs w:val="20"/>
         </w:rPr>
-        <w:t>{{client_name}}</w:t>
+        <w:t>{</w:t>
       </w:r>
       <w:r>
         <w:rPr>
           <w:szCs w:val="20"/>
         </w:rPr>
-        <w:t>, hereby responds to</w:t>
+        <w:t>responding_party</w:t>
       </w:r>
       <w:r>
         <w:rPr>
           <w:szCs w:val="20"/>
         </w:rPr>
-        <w:t xml:space="preserve"> Request for Production of Documents served by</w:t>
+        <w:t>}}</w:t>
       </w:r>
       <w:r>
         <w:rPr>
@@ -647,7 +681,62 @@
         <w:rPr>
           <w:szCs w:val="20"/>
         </w:rPr>
-        <w:t>{{requesting_party}}</w:t>
+        <w:t xml:space="preserve">hereby </w:t>
+      </w:r>
+      <w:r>
+        <w:rPr>
+          <w:kern w:val="32"/>
+          <w:szCs w:val="28"/>
+        </w:rPr>
+        <w:t>{{ "respond’" if multiple_responding_parties else "responds" }}</w:t>
+      </w:r>
+      <w:r>
+        <w:rPr>
+          <w:szCs w:val="20"/>
+        </w:rPr>
+        <w:t xml:space="preserve"> to</w:t>
+      </w:r>
+      <w:r>
+        <w:rPr>
+          <w:szCs w:val="20"/>
+        </w:rPr>
+        <w:t xml:space="preserve"> Request for Production of Documents </w:t>
+      </w:r>
+      <w:r>
+        <w:rPr>
+          <w:szCs w:val="20"/>
+        </w:rPr>
+        <w:t xml:space="preserve">(Set {{set_number}}) </w:t>
+      </w:r>
+      <w:r>
+        <w:rPr>
+          <w:szCs w:val="20"/>
+        </w:rPr>
+        <w:t>served by</w:t>
+      </w:r>
+      <w:r>
+        <w:rPr>
+          <w:szCs w:val="20"/>
+        </w:rPr>
+        <w:t xml:space="preserve"> </w:t>
+      </w:r>
+      <w:r>
+        <w:rPr>
+          <w:szCs w:val="20"/>
+        </w:rPr>
+        <w:t>{{</w:t>
+      </w:r>
+      <w:r>
+        <w:rPr>
+          <w:szCs w:val="20"/>
+        </w:rPr>
+        <w:t>propounding</w:t>
+      </w:r>
+      <w:r>
+        <w:rPr>
+          <w:szCs w:val="20"/>
+        </w:rPr>
+        <w:t>_party}}</w:t>
       </w:r>
       <w:r>
         <w:rPr>
@@ -687,14 +776,14 @@
           <w:szCs w:val="20"/>
         </w:rPr>
         <w:tab/>
-        <w:t xml:space="preserve">This responding party has not fully completed an investigation of the facts relating to this case, has not fully completed discovery in this action and has not completed trial preparation.  All of the answers contained herein are based only upon such information and documents, which are presently available and specifically known to this responding party.  The following responses are given </w:t>
+        <w:t xml:space="preserve">This responding party has not fully completed an investigation of the facts relating to this case, has not fully completed discovery in this action and has not completed trial preparation.  All of the answers contained herein are based only upon such information and documents, which are presently available and </w:t>
       </w:r>
       <w:r>
         <w:rPr>
           <w:szCs w:val="20"/>
         </w:rPr>
         <w:lastRenderedPageBreak/>
-        <w:t>without prejudice to responding party's right to produce evidence of any subsequently discovered fact or facts which this responding party may later recall.  Responding party accordingly reserves the right to change any and all answers herein as additional facts are ascertained, analyses are made, legal research is completed, and contentions are fashioned.  The answers contained herein are made in a good faith effort to supply as much factual information and as much specification of legal contentions as is presently known by this responding party and should in no way be construed so as to preclude, or foreclose further discovery, research or analysis by said party.</w:t>
+        <w:t>specifically known to this responding party.  The following responses are given without prejudice to responding party's right to produce evidence of any subsequently discovered fact or facts which this responding party may later recall.  Responding party accordingly reserves the right to change any and all answers herein as additional facts are ascertained, analyses are made, legal research is completed, and contentions are fashioned.  The answers contained herein are made in a good faith effort to supply as much factual information and as much specification of legal contentions as is presently known by this responding party and should in no way be construed so as to preclude, or foreclose further discovery, research or analysis by said party.</w:t>
       </w:r>
     </w:p>
     <w:p>
@@ -731,7 +820,66 @@
           <w:szCs w:val="20"/>
         </w:rPr>
         <w:tab/>
-        <w:t>Plaintiff objects on the grounds that he has not completed his factual investigation.  These responses are made in good faith and after diligent inquiry into the facts and information now known to Plaintiff as well as his present analysis of the case.  However, information that may be responsive to the Requests may not yet have been discovered.  Accordingly, without asserting an obligation to do so, and without waiving the objections asserted herein, Plaintiff reserves the right to amend and/or supplement his responses as and when additional information is discovered.  Additionally, because Plaintiff’s responses are based upon information that he recalls and has identified to date, they do not preclude Plaintiff from relying on facts or documents recalled, discovered or generated pursuant to subsequent investigation and discovery.</w:t>
+      </w:r>
+      <w:r>
+        <w:rPr>
+          <w:szCs w:val="20"/>
+        </w:rPr>
+        <w:t>Responding party</w:t>
+      </w:r>
+      <w:r>
+        <w:rPr>
+          <w:szCs w:val="20"/>
+        </w:rPr>
+        <w:t xml:space="preserve"> objects on the grounds that he has not completed his factual investigation.  These responses are made in good faith and after diligent inquiry into the facts and information now known to </w:t>
+      </w:r>
+      <w:r>
+        <w:rPr>
+          <w:szCs w:val="20"/>
+        </w:rPr>
+        <w:t xml:space="preserve">responding party </w:t>
+      </w:r>
+      <w:r>
+        <w:rPr>
+          <w:szCs w:val="20"/>
+        </w:rPr>
+        <w:t xml:space="preserve">as well as his present analysis of the case.  However, information that may be responsive to the Requests may not yet have been discovered.  Accordingly, without asserting an obligation to do so, and without waiving the objections asserted herein, </w:t>
+      </w:r>
+      <w:r>
+        <w:rPr>
+          <w:szCs w:val="20"/>
+        </w:rPr>
+        <w:t>responding party</w:t>
+      </w:r>
+      <w:r>
+        <w:rPr>
+          <w:szCs w:val="20"/>
+        </w:rPr>
+        <w:t xml:space="preserve"> reserves the right to amend and/or supplement his responses as and when additional information is discovered.  Additionally, because </w:t>
+      </w:r>
+      <w:r>
+        <w:rPr>
+          <w:szCs w:val="20"/>
+        </w:rPr>
+        <w:t xml:space="preserve">responding party’s </w:t>
+      </w:r>
+      <w:r>
+        <w:rPr>
+          <w:szCs w:val="20"/>
+        </w:rPr>
+        <w:t xml:space="preserve">responses are based upon information that he recalls and has identified to date, they do not preclude </w:t>
+      </w:r>
+      <w:r>
+        <w:rPr>
+          <w:szCs w:val="20"/>
+        </w:rPr>
+        <w:t>responding party</w:t>
+      </w:r>
+      <w:r>
+        <w:rPr>
+          <w:szCs w:val="20"/>
+        </w:rPr>
+        <w:t xml:space="preserve"> from relying on facts or documents recalled, discovered or generated pursuant to subsequent investigation and discovery.</w:t>
       </w:r>
     </w:p>
     <w:p>
@@ -751,7 +899,13 @@
         <w:rPr>
           <w:szCs w:val="20"/>
         </w:rPr>
-        <w:t>Plaintiff objects to the Requests for Production to the extent that they seek irrelevant information and information that is not reasonably calculated to lead to the discovery of admissible evidence.</w:t>
+        <w:t>Responding party</w:t>
+      </w:r>
+      <w:r>
+        <w:rPr>
+          <w:szCs w:val="20"/>
+        </w:rPr>
+        <w:t xml:space="preserve"> objects to the Requests for Production to the extent that they seek irrelevant information and information that is not reasonably calculated to lead to the discovery of admissible evidence.</w:t>
       </w:r>
     </w:p>
     <w:p>
@@ -772,7 +926,13 @@
           <w:szCs w:val="20"/>
         </w:rPr>
         <w:lastRenderedPageBreak/>
-        <w:t>Plaintiff objects to the Requests for Production to the extent that they are over-broad and unduly burdensome.</w:t>
+        <w:t>Responding party</w:t>
+      </w:r>
+      <w:r>
+        <w:rPr>
+          <w:szCs w:val="20"/>
+        </w:rPr>
+        <w:t xml:space="preserve"> objects to the Requests for Production to the extent that they are over-broad and unduly burdensome.</w:t>
       </w:r>
     </w:p>
     <w:p>
@@ -792,7 +952,25 @@
         <w:rPr>
           <w:szCs w:val="20"/>
         </w:rPr>
-        <w:t>Plaintiff objects to the Requests for Production to the extent that they are vague and ambiguous and phrased so as to require Plaintiff to speculate concerning the meaning intended by Defendant.</w:t>
+        <w:t>Responding party</w:t>
+      </w:r>
+      <w:r>
+        <w:rPr>
+          <w:szCs w:val="20"/>
+        </w:rPr>
+        <w:t xml:space="preserve"> objects to the Requests for Production to the extent that they are vague and ambiguous and phrased so as to require </w:t>
+      </w:r>
+      <w:r>
+        <w:rPr>
+          <w:szCs w:val="20"/>
+        </w:rPr>
+        <w:t>responding party</w:t>
+      </w:r>
+      <w:r>
+        <w:rPr>
+          <w:szCs w:val="20"/>
+        </w:rPr>
+        <w:t xml:space="preserve"> to speculate concerning the meaning intended by Defendant.</w:t>
       </w:r>
     </w:p>
     <w:p>
@@ -812,7 +990,13 @@
         <w:rPr>
           <w:szCs w:val="20"/>
         </w:rPr>
-        <w:t xml:space="preserve">Plaintiff objects to the Requests for Production to the extent that they call for information protected from discovery by the attorney-client privilege, the attorney work-product doctrine and/or other applicable privileges and protections. </w:t>
+        <w:t>Responding party</w:t>
+      </w:r>
+      <w:r>
+        <w:rPr>
+          <w:szCs w:val="20"/>
+        </w:rPr>
+        <w:t xml:space="preserve"> objects to the Requests for Production to the extent that they call for information protected from discovery by the attorney-client privilege, the attorney work-product doctrine and/or other applicable privileges and protections. </w:t>
       </w:r>
     </w:p>
     <w:p>
@@ -832,7 +1016,19 @@
         <w:rPr>
           <w:szCs w:val="20"/>
         </w:rPr>
-        <w:t>Inadvertent disclosure of confidential, private or privileged information shall not constitute a waiver of any privilege or ground for objecting to disclosing such information and shall not waive Plaintiff’s right to object to the use of such information.</w:t>
+        <w:t xml:space="preserve">Inadvertent disclosure of confidential, private or privileged information shall not constitute a waiver of any privilege or ground for objecting to disclosing such information and shall not waive </w:t>
+      </w:r>
+      <w:r>
+        <w:rPr>
+          <w:szCs w:val="20"/>
+        </w:rPr>
+        <w:t>responding party</w:t>
+      </w:r>
+      <w:r>
+        <w:rPr>
+          <w:szCs w:val="20"/>
+        </w:rPr>
+        <w:t>’s right to object to the use of such information.</w:t>
       </w:r>
     </w:p>
     <w:p>
@@ -852,7 +1048,13 @@
         <w:rPr>
           <w:szCs w:val="20"/>
         </w:rPr>
-        <w:t>Plaintiff objects to the Requests for Production to the extent that they seek information that infringes upon the privacy rights of third parties.</w:t>
+        <w:t>Responding party</w:t>
+      </w:r>
+      <w:r>
+        <w:rPr>
+          <w:szCs w:val="20"/>
+        </w:rPr>
+        <w:t xml:space="preserve"> objects to the Requests for Production to the extent that they seek information that infringes upon the privacy rights of third parties.</w:t>
       </w:r>
     </w:p>
     <w:p>
@@ -874,7 +1076,13 @@
         <w:rPr>
           <w:szCs w:val="20"/>
         </w:rPr>
-        <w:t xml:space="preserve">Plaintiff objects to the Requests for Production to the extent that they seek information protected by his right to privacy. </w:t>
+        <w:t>Responding party</w:t>
+      </w:r>
+      <w:r>
+        <w:rPr>
+          <w:szCs w:val="20"/>
+        </w:rPr>
+        <w:t xml:space="preserve"> objects to the Requests for Production to the extent that they seek information protected by his right to privacy. </w:t>
       </w:r>
     </w:p>
     <w:p>
@@ -894,7 +1102,13 @@
         <w:rPr>
           <w:szCs w:val="20"/>
         </w:rPr>
-        <w:t>Plaintiff objects to the Requests for Production to the extent that they seek information already in Defendant’s possession.</w:t>
+        <w:t>Responding party</w:t>
+      </w:r>
+      <w:r>
+        <w:rPr>
+          <w:szCs w:val="20"/>
+        </w:rPr>
+        <w:t xml:space="preserve"> objects to the Requests for Production to the extent that they seek information already in Defendant’s possession.</w:t>
       </w:r>
     </w:p>
     <w:p>
@@ -919,7 +1133,79 @@
           <w:kern w:val="32"/>
           <w:szCs w:val="28"/>
         </w:rPr>
-        <w:t>RESPONSES TO DEFENDANT’S REQUEST FOR PRODUCTION</w:t>
+        <w:t xml:space="preserve">RESPONSES TO </w:t>
+      </w:r>
+      <w:r>
+        <w:rPr>
+          <w:b/>
+          <w:bCs/>
+          <w:kern w:val="32"/>
+          <w:szCs w:val="28"/>
+        </w:rPr>
+        <w:t>{{ "</w:t>
+      </w:r>
+      <w:r>
+        <w:rPr>
+          <w:b/>
+          <w:bCs/>
+          <w:kern w:val="32"/>
+          <w:szCs w:val="28"/>
+        </w:rPr>
+        <w:t>DEFENDANTS’</w:t>
+      </w:r>
+      <w:r>
+        <w:rPr>
+          <w:b/>
+          <w:bCs/>
+          <w:kern w:val="32"/>
+          <w:szCs w:val="28"/>
+        </w:rPr>
+        <w:t>" if multiple_</w:t>
+      </w:r>
+      <w:r>
+        <w:rPr>
+          <w:b/>
+          <w:bCs/>
+          <w:kern w:val="32"/>
+          <w:szCs w:val="28"/>
+        </w:rPr>
+        <w:t>propounding_parties</w:t>
+      </w:r>
+      <w:r>
+        <w:rPr>
+          <w:b/>
+          <w:bCs/>
+          <w:kern w:val="32"/>
+          <w:szCs w:val="28"/>
+        </w:rPr>
+        <w:t xml:space="preserve"> else "</w:t>
+      </w:r>
+      <w:r>
+        <w:rPr>
+          <w:b/>
+          <w:bCs/>
+          <w:kern w:val="32"/>
+          <w:szCs w:val="28"/>
+        </w:rPr>
+        <w:t>DEFENDANT’S</w:t>
+      </w:r>
+      <w:r>
+        <w:rPr>
+          <w:b/>
+          <w:bCs/>
+          <w:kern w:val="32"/>
+          <w:szCs w:val="28"/>
+        </w:rPr>
+        <w:t>" }}</w:t>
+      </w:r>
+      <w:r>
+        <w:rPr>
+          <w:b/>
+          <w:bCs/>
+          <w:kern w:val="32"/>
+          <w:szCs w:val="28"/>
+        </w:rPr>
+        <w:t xml:space="preserve"> REQUEST FOR PRODUCTION</w:t>
       </w:r>
     </w:p>
     <w:p>
@@ -1277,7 +1563,7 @@
                 <w:i/>
                 <w:iCs/>
               </w:rPr>
-              <w:t>Cooper Alison-Mayne</w:t>
+              <w:t>Dale K. Galipo</w:t>
             </w:r>
           </w:p>
         </w:tc>
@@ -1356,24 +1642,13 @@
               <w:rPr>
                 <w:bCs/>
               </w:rPr>
-              <w:t>Cooper Alison-Mayne</w:t>
+              <w:t xml:space="preserve">Attorneys for </w:t>
             </w:r>
-          </w:p>
-          <w:p>
-            <w:pPr>
-              <w:pStyle w:val="20sp1"/>
-              <w:widowControl w:val="0"/>
-              <w:spacing w:line="240" w:lineRule="auto"/>
-              <w:ind w:firstLine="0"/>
-              <w:rPr>
-                <w:bCs/>
-              </w:rPr>
-            </w:pPr>
             <w:r>
               <w:rPr>
                 <w:bCs/>
               </w:rPr>
-              <w:t>Attorneys for Plaintiff</w:t>
+              <w:t>{{ "Plaintiffs" if multiple_plaintiffs else "Plaintiff" }}</w:t>
             </w:r>
           </w:p>
         </w:tc>
@@ -1596,7 +1871,7 @@
                   <w:sz w:val="24"/>
                   <w:szCs w:val="24"/>
                 </w:rPr>
-                <w:t>PLAINTIFF {{client_name}} RESPONSES TO {{requesting_party}} REQUEST FOR PRODUCTION (SET ONE)</w:t>
+                <w:t>{{document_title}}</w:t>
               </w:r>
             </w:p>
           </w:sdtContent>
@@ -8648,8 +8923,11 @@
   </w:compat>
   <w:rsids>
     <w:rsidRoot w:val="00503C38"/>
+    <w:rsid w:val="000A61C2"/>
+    <w:rsid w:val="0033325D"/>
     <w:rsid w:val="00387B5B"/>
     <w:rsid w:val="0039332C"/>
+    <w:rsid w:val="00486ED2"/>
     <w:rsid w:val="00495099"/>
     <w:rsid w:val="00503C38"/>
     <w:rsid w:val="00511B3F"/>
@@ -8659,6 +8937,7 @@
     <w:rsid w:val="00793ED7"/>
     <w:rsid w:val="008A41A9"/>
     <w:rsid w:val="008E356B"/>
+    <w:rsid w:val="00B3199E"/>
     <w:rsid w:val="00BF22A6"/>
     <w:rsid w:val="00BF4234"/>
     <w:rsid w:val="00C009CF"/>
@@ -8666,8 +8945,10 @@
     <w:rsid w:val="00CA15B9"/>
     <w:rsid w:val="00CB67E3"/>
     <w:rsid w:val="00D52F0D"/>
+    <w:rsid w:val="00E02A55"/>
     <w:rsid w:val="00E073CF"/>
     <w:rsid w:val="00E716EE"/>
+    <w:rsid w:val="00F27FA6"/>
   </w:rsids>
   <m:mathPr>
     <m:mathFont m:val="Cambria Math"/>

</xml_diff>